<commit_message>
Slider / Updated tasks
</commit_message>
<xml_diff>
--- a/Afp_to_do_list.docx
+++ b/Afp_to_do_list.docx
@@ -261,6 +261,52 @@
           <w:sz w:val="28"/>
         </w:rPr>
         <w:t>-Tools page</w:t>
+      </w:r>
+    </w:p>
+    <w:p>
+      <w:pPr>
+        <w:rPr>
+          <w:rFonts w:ascii="Arial" w:hAnsi="Arial"/>
+          <w:b/>
+          <w:color w:val="000000" w:themeColor="text1"/>
+          <w:sz w:val="28"/>
+        </w:rPr>
+      </w:pPr>
+    </w:p>
+    <w:p>
+      <w:pPr>
+        <w:rPr>
+          <w:rFonts w:ascii="Arial" w:hAnsi="Arial"/>
+          <w:b/>
+          <w:color w:val="000000" w:themeColor="text1"/>
+          <w:sz w:val="28"/>
+        </w:rPr>
+      </w:pPr>
+      <w:r>
+        <w:rPr>
+          <w:rFonts w:ascii="Arial" w:hAnsi="Arial"/>
+          <w:b/>
+          <w:color w:val="000000" w:themeColor="text1"/>
+          <w:sz w:val="28"/>
+        </w:rPr>
+        <w:t>-Input Advisory Committee</w:t>
+      </w:r>
+    </w:p>
+    <w:p>
+      <w:pPr>
+        <w:rPr>
+          <w:rFonts w:ascii="Arial" w:hAnsi="Arial"/>
+          <w:color w:val="000000" w:themeColor="text1"/>
+          <w:sz w:val="28"/>
+        </w:rPr>
+      </w:pPr>
+      <w:r>
+        <w:rPr>
+          <w:rFonts w:ascii="Arial" w:hAnsi="Arial"/>
+          <w:color w:val="000000" w:themeColor="text1"/>
+          <w:sz w:val="28"/>
+        </w:rPr>
+        <w:t>I believe this will be going under Partner Information. I emailed her to confirm though. Contact Chris before working on this.</w:t>
       </w:r>
     </w:p>
     <w:p>

</xml_diff>